<commit_message>
Learning diary, final version
</commit_message>
<xml_diff>
--- a/Learning diary/Front_end_diary.docx
+++ b/Learning diary/Front_end_diary.docx
@@ -380,7 +380,13 @@
         <w:rPr>
           <w:lang w:val="en-US"/>
         </w:rPr>
-        <w:t>Activity : Video lectures 3 and 4</w:t>
+        <w:t xml:space="preserve">Activity : Video lectures 3 and 4, </w:t>
+      </w:r>
+      <w:r>
+        <w:rPr>
+          <w:lang w:val="en-US"/>
+        </w:rPr>
+        <w:t>began project work</w:t>
       </w:r>
     </w:p>
     <w:p>
@@ -435,7 +441,13 @@
         <w:rPr>
           <w:lang w:val="en-US"/>
         </w:rPr>
-        <w:t>Activity: Video lecture 5</w:t>
+        <w:t xml:space="preserve">Activity: Video lecture 5, </w:t>
+      </w:r>
+      <w:r>
+        <w:rPr>
+          <w:lang w:val="en-US"/>
+        </w:rPr>
+        <w:t>working on my project</w:t>
       </w:r>
     </w:p>
     <w:p>
@@ -460,6 +472,67 @@
         </w:rPr>
       </w:pPr>
       <w:r>
+        <w:rPr>
+          <w:lang w:val="en-US"/>
+        </w:rPr>
+      </w:r>
+    </w:p>
+    <w:p>
+      <w:pPr>
+        <w:pStyle w:val="Normal"/>
+        <w:rPr>
+          <w:lang w:val="en-US"/>
+        </w:rPr>
+      </w:pPr>
+      <w:r>
+        <w:rPr>
+          <w:lang w:val="en-US"/>
+        </w:rPr>
+        <w:t>Date: 13.2.2024</w:t>
+      </w:r>
+    </w:p>
+    <w:p>
+      <w:pPr>
+        <w:pStyle w:val="Normal"/>
+        <w:rPr>
+          <w:lang w:val="en-US"/>
+        </w:rPr>
+      </w:pPr>
+      <w:r>
+        <w:rPr>
+          <w:lang w:val="en-US"/>
+        </w:rPr>
+        <w:t xml:space="preserve">Activity: Final two video lectures, </w:t>
+      </w:r>
+      <w:r>
+        <w:rPr>
+          <w:lang w:val="en-US"/>
+        </w:rPr>
+        <w:t>more project work</w:t>
+      </w:r>
+    </w:p>
+    <w:p>
+      <w:pPr>
+        <w:pStyle w:val="Normal"/>
+        <w:rPr>
+          <w:lang w:val="en-US"/>
+        </w:rPr>
+      </w:pPr>
+      <w:r>
+        <w:rPr>
+          <w:lang w:val="en-US"/>
+        </w:rPr>
+        <w:t>Learning outcome: Learned more about CSS and Flexbox</w:t>
+      </w:r>
+    </w:p>
+    <w:p>
+      <w:pPr>
+        <w:pStyle w:val="Normal"/>
+        <w:rPr>
+          <w:lang w:val="en-US"/>
+        </w:rPr>
+      </w:pPr>
+      <w:r>
         <w:rPr/>
       </w:r>
     </w:p>
@@ -474,7 +547,7 @@
         <w:rPr>
           <w:lang w:val="en-US"/>
         </w:rPr>
-        <w:t>Date: 13.2.2024</w:t>
+        <w:t>Date: 15.4.2024</w:t>
       </w:r>
     </w:p>
     <w:p>
@@ -488,7 +561,7 @@
         <w:rPr>
           <w:lang w:val="en-US"/>
         </w:rPr>
-        <w:t>Activity: Final two video lectures</w:t>
+        <w:t>Activity: Project work</w:t>
       </w:r>
     </w:p>
     <w:p>
@@ -502,7 +575,60 @@
         <w:rPr>
           <w:lang w:val="en-US"/>
         </w:rPr>
-        <w:t>Learning outcome: Learned more about CSS and Flexbox</w:t>
+        <w:t>Learning outcome: Sass nesting, and why using a calendar is a good idea</w:t>
+      </w:r>
+    </w:p>
+    <w:p>
+      <w:pPr>
+        <w:pStyle w:val="Normal"/>
+        <w:rPr>
+          <w:lang w:val="en-US"/>
+        </w:rPr>
+      </w:pPr>
+      <w:r>
+        <w:rPr/>
+      </w:r>
+    </w:p>
+    <w:p>
+      <w:pPr>
+        <w:pStyle w:val="Normal"/>
+        <w:rPr>
+          <w:lang w:val="en-US"/>
+        </w:rPr>
+      </w:pPr>
+      <w:r>
+        <w:rPr>
+          <w:lang w:val="en-US"/>
+        </w:rPr>
+        <w:t>Date: 16.4.2024</w:t>
+      </w:r>
+    </w:p>
+    <w:p>
+      <w:pPr>
+        <w:pStyle w:val="Normal"/>
+        <w:rPr>
+          <w:lang w:val="en-US"/>
+        </w:rPr>
+      </w:pPr>
+      <w:r>
+        <w:rPr>
+          <w:lang w:val="en-US"/>
+        </w:rPr>
+        <w:t>Activity: Finishing project</w:t>
+      </w:r>
+    </w:p>
+    <w:p>
+      <w:pPr>
+        <w:pStyle w:val="Normal"/>
+        <w:rPr>
+          <w:lang w:val="en-US"/>
+        </w:rPr>
+      </w:pPr>
+      <w:r>
+        <w:rPr>
+          <w:lang w:val="en-US"/>
+        </w:rPr>
+        <w:t>Learning outcome: HTML/CSS/JavaScript debugging, and how to use Github Pages</w:t>
       </w:r>
     </w:p>
     <w:p>
@@ -815,7 +941,19 @@
         <w:rPr>
           <w:lang w:val="en-US"/>
         </w:rPr>
-        <w:t>Between the two lessons, I fixed some bugs I had managed to leave in my class project. Hunting the one misplaced closing HTML-tag that messes up the entire DOM is always a pleasure.</w:t>
+        <w:t xml:space="preserve">Between the two lessons, I fixed some bugs I had managed to leave in my </w:t>
+      </w:r>
+      <w:r>
+        <w:rPr>
+          <w:lang w:val="en-US"/>
+        </w:rPr>
+        <w:t>exercise</w:t>
+      </w:r>
+      <w:r>
+        <w:rPr>
+          <w:lang w:val="en-US"/>
+        </w:rPr>
+        <w:t xml:space="preserve"> project. Hunting the one misplaced closing HTML-tag that messes up the entire DOM is always a pleasure.</w:t>
       </w:r>
     </w:p>
     <w:p>
@@ -853,6 +991,31 @@
         </w:rPr>
       </w:pPr>
       <w:r>
+        <w:rPr/>
+      </w:r>
+    </w:p>
+    <w:p>
+      <w:pPr>
+        <w:pStyle w:val="BodyText"/>
+        <w:rPr>
+          <w:lang w:val="en-US"/>
+        </w:rPr>
+      </w:pPr>
+      <w:r>
+        <w:rPr>
+          <w:lang w:val="en-US"/>
+        </w:rPr>
+        <w:t>I began coming up with ideas for my own project, and also did some basic setup for it. The requirements for it are quite easy in my opinion, but I still want to do something fun and learn in the process.</w:t>
+      </w:r>
+    </w:p>
+    <w:p>
+      <w:pPr>
+        <w:pStyle w:val="BodyText"/>
+        <w:rPr>
+          <w:lang w:val="en-US"/>
+        </w:rPr>
+      </w:pPr>
+      <w:r>
         <w:rPr>
           <w:lang w:val="en-US"/>
         </w:rPr>
@@ -896,31 +1059,7 @@
         <w:rPr>
           <w:lang w:val="en-US"/>
         </w:rPr>
-        <w:t>Took the time to complete lecture 5 today. The biggest gripe that I usually have with building front-end stuff is how the different elements are arranged nicely and how this arrangement can be made responsive. Previously, I never did it using pure CSS, and opted to use something like React or Angular to make it seem easier for me. However, after today’s lecture I realized that my problem was not with the tools, it had more to do with the fact that I didn’t know how to properly use CSS. The CSS’</w:t>
-      </w:r>
-      <w:r>
-        <w:rPr>
-          <w:lang w:val="en-US"/>
-        </w:rPr>
-        <w:t>s</w:t>
-      </w:r>
-      <w:r>
-        <w:rPr>
-          <w:lang w:val="en-US"/>
-        </w:rPr>
-        <w:t xml:space="preserve"> grid system and </w:t>
-      </w:r>
-      <w:r>
-        <w:rPr>
-          <w:lang w:val="en-US"/>
-        </w:rPr>
-        <w:t>is</w:t>
-      </w:r>
-      <w:r>
-        <w:rPr>
-          <w:lang w:val="en-US"/>
-        </w:rPr>
-        <w:t xml:space="preserve"> way more powerful than I had thought. A shame I had not picked them up earlier.</w:t>
+        <w:t>Took the time to complete lecture 5 today. The biggest gripe that I usually have with building front-end stuff is how the different elements are arranged nicely and how this arrangement can be made responsive. Previously, I never did it using pure CSS, and opted to use something like React or Angular to make it seem easier for me. However, after today’s lecture I realized that my problem was not with the tools, it had more to do with the fact that I didn’t know how to properly use CSS. The CSS’s grid system and is way more powerful than I had thought. A shame I had not picked them up earlier.</w:t>
       </w:r>
     </w:p>
     <w:p>
@@ -948,6 +1087,411 @@
           <w:lang w:val="en-US"/>
         </w:rPr>
         <w:t>After the lecture, I spent around an hour with Bitbucket’s ridiculous SSH authentication problems. Managed to finally get my local repo pushed to remote, makes it easier to present the course work by quite a lot.</w:t>
+      </w:r>
+    </w:p>
+    <w:p>
+      <w:pPr>
+        <w:pStyle w:val="BodyText"/>
+        <w:rPr>
+          <w:lang w:val="en-US"/>
+        </w:rPr>
+      </w:pPr>
+      <w:r>
+        <w:rPr/>
+      </w:r>
+    </w:p>
+    <w:p>
+      <w:pPr>
+        <w:pStyle w:val="BodyText"/>
+        <w:rPr>
+          <w:lang w:val="en-US"/>
+        </w:rPr>
+      </w:pPr>
+      <w:r>
+        <w:rPr>
+          <w:lang w:val="en-US"/>
+        </w:rPr>
+        <w:t>The project is beginning to take shape, or the HTML “skeleton” is at least. I decided to do an info-page about one of my favorite artists. This would give many opportunities for using images, and it would be something a bit different compared to the usual projects I’ve done on courses like this.</w:t>
+      </w:r>
+    </w:p>
+    <w:p>
+      <w:pPr>
+        <w:pStyle w:val="BodyText"/>
+        <w:rPr>
+          <w:lang w:val="en-US"/>
+        </w:rPr>
+      </w:pPr>
+      <w:r>
+        <w:rPr/>
+      </w:r>
+    </w:p>
+    <w:p>
+      <w:pPr>
+        <w:pStyle w:val="BodyText"/>
+        <w:rPr>
+          <w:lang w:val="en-US"/>
+        </w:rPr>
+      </w:pPr>
+      <w:r>
+        <w:rPr/>
+      </w:r>
+    </w:p>
+    <w:p>
+      <w:pPr>
+        <w:pStyle w:val="BodyText"/>
+        <w:rPr>
+          <w:lang w:val="en-US"/>
+        </w:rPr>
+      </w:pPr>
+      <w:r>
+        <w:rPr/>
+      </w:r>
+    </w:p>
+    <w:p>
+      <w:pPr>
+        <w:pStyle w:val="BodyText"/>
+        <w:rPr>
+          <w:lang w:val="en-US"/>
+        </w:rPr>
+      </w:pPr>
+      <w:r>
+        <w:rPr/>
+      </w:r>
+    </w:p>
+    <w:p>
+      <w:pPr>
+        <w:pStyle w:val="BodyText"/>
+        <w:rPr>
+          <w:lang w:val="en-US"/>
+        </w:rPr>
+      </w:pPr>
+      <w:r>
+        <w:rPr>
+          <w:lang w:val="en-US"/>
+        </w:rPr>
+        <w:t>13.2.2024</w:t>
+      </w:r>
+    </w:p>
+    <w:p>
+      <w:pPr>
+        <w:pStyle w:val="BodyText"/>
+        <w:rPr>
+          <w:lang w:val="en-US"/>
+        </w:rPr>
+      </w:pPr>
+      <w:r>
+        <w:rPr/>
+      </w:r>
+    </w:p>
+    <w:p>
+      <w:pPr>
+        <w:pStyle w:val="BodyText"/>
+        <w:rPr>
+          <w:lang w:val="en-US"/>
+        </w:rPr>
+      </w:pPr>
+      <w:r>
+        <w:rPr>
+          <w:lang w:val="en-US"/>
+        </w:rPr>
+        <w:t>Completed the final two lectures today. Element placement and alignment is something I’ve always struggled with previously, but I guess it just comes down to how good you are with the tools that you are using. Sass definitely helps out massively with styles, and it's a shame I haven’t picked it up earlier. But I completed the exercises, and did a little playing around with the exercise project, trying to see how my own project would benefit from today’s learning outcome.</w:t>
+      </w:r>
+    </w:p>
+    <w:p>
+      <w:pPr>
+        <w:pStyle w:val="BodyText"/>
+        <w:rPr>
+          <w:lang w:val="en-US"/>
+        </w:rPr>
+      </w:pPr>
+      <w:r>
+        <w:rPr/>
+      </w:r>
+    </w:p>
+    <w:p>
+      <w:pPr>
+        <w:pStyle w:val="BodyText"/>
+        <w:rPr>
+          <w:lang w:val="en-US"/>
+        </w:rPr>
+      </w:pPr>
+      <w:r>
+        <w:rPr>
+          <w:lang w:val="en-US"/>
+        </w:rPr>
+        <w:t>The project is coming along nicely, the HTML is pretty much done for it, and now is the time to start styling them properly. I’ve defined classes and IDs for the elements, of course, but my Sass stylesheet is pretty much filled with experiments and nothing actually usable. But it is fun to experiment, and I might get some new ideas while doing that.</w:t>
+      </w:r>
+    </w:p>
+    <w:p>
+      <w:pPr>
+        <w:pStyle w:val="BodyText"/>
+        <w:rPr>
+          <w:lang w:val="en-US"/>
+        </w:rPr>
+      </w:pPr>
+      <w:r>
+        <w:rPr/>
+      </w:r>
+    </w:p>
+    <w:p>
+      <w:pPr>
+        <w:pStyle w:val="BodyText"/>
+        <w:rPr>
+          <w:lang w:val="en-US"/>
+        </w:rPr>
+      </w:pPr>
+      <w:r>
+        <w:rPr>
+          <w:lang w:val="en-US"/>
+        </w:rPr>
+        <w:t>15.4.2024</w:t>
+      </w:r>
+    </w:p>
+    <w:p>
+      <w:pPr>
+        <w:pStyle w:val="BodyText"/>
+        <w:rPr>
+          <w:lang w:val="en-US"/>
+        </w:rPr>
+      </w:pPr>
+      <w:r>
+        <w:rPr/>
+      </w:r>
+    </w:p>
+    <w:p>
+      <w:pPr>
+        <w:pStyle w:val="BodyText"/>
+        <w:rPr>
+          <w:lang w:val="en-US"/>
+        </w:rPr>
+      </w:pPr>
+      <w:r>
+        <w:rPr>
+          <w:lang w:val="en-US"/>
+        </w:rPr>
+        <w:t>Been awhile, my day job has kept my so busy that I’ve completely forgotten about this project. But well, just in time, two days before my deadline, I remembered.</w:t>
+      </w:r>
+    </w:p>
+    <w:p>
+      <w:pPr>
+        <w:pStyle w:val="BodyText"/>
+        <w:rPr>
+          <w:lang w:val="en-US"/>
+        </w:rPr>
+      </w:pPr>
+      <w:r>
+        <w:rPr/>
+      </w:r>
+    </w:p>
+    <w:p>
+      <w:pPr>
+        <w:pStyle w:val="BodyText"/>
+        <w:rPr>
+          <w:lang w:val="en-US"/>
+        </w:rPr>
+      </w:pPr>
+      <w:r>
+        <w:rPr>
+          <w:lang w:val="en-US"/>
+        </w:rPr>
+        <w:t xml:space="preserve">The project needs just finishing, and testing, and that’s pretty much it. My Bitbucket started acting up again, so I moved everything to my personal Github; makes it easier to host the project as well. And I know how to use it better, so win-win I guess. </w:t>
+      </w:r>
+    </w:p>
+    <w:p>
+      <w:pPr>
+        <w:pStyle w:val="BodyText"/>
+        <w:rPr>
+          <w:lang w:val="en-US"/>
+        </w:rPr>
+      </w:pPr>
+      <w:r>
+        <w:rPr/>
+      </w:r>
+    </w:p>
+    <w:p>
+      <w:pPr>
+        <w:pStyle w:val="BodyText"/>
+        <w:rPr>
+          <w:lang w:val="en-US"/>
+        </w:rPr>
+      </w:pPr>
+      <w:r>
+        <w:rPr>
+          <w:lang w:val="en-US"/>
+        </w:rPr>
+        <w:t xml:space="preserve">My major accomplishment for today was improving nesting with Sass. The project now begins to look the way intended, and it is responsive. The grid and flexbox I built earlier were easy to make responsive by correcting the nesting. The biggest issue now is the way how the footer and HTML-main element overlap sometimes; in addition, the backgrounds are a bit wonky also. Instead of fixing these things, I made an improved menu for the front page, with a title that follows the cursor (might never have the chance to do that again). A fun little detail, and I like the overlay menu it comes with. </w:t>
+      </w:r>
+    </w:p>
+    <w:p>
+      <w:pPr>
+        <w:pStyle w:val="BodyText"/>
+        <w:rPr>
+          <w:lang w:val="en-US"/>
+        </w:rPr>
+      </w:pPr>
+      <w:r>
+        <w:rPr/>
+      </w:r>
+    </w:p>
+    <w:p>
+      <w:pPr>
+        <w:pStyle w:val="BodyText"/>
+        <w:rPr>
+          <w:lang w:val="en-US"/>
+        </w:rPr>
+      </w:pPr>
+      <w:r>
+        <w:rPr>
+          <w:lang w:val="en-US"/>
+        </w:rPr>
+        <w:t>There are still the few problems I need to address before submitting the project, hopefully in time.</w:t>
+      </w:r>
+    </w:p>
+    <w:p>
+      <w:pPr>
+        <w:pStyle w:val="BodyText"/>
+        <w:rPr>
+          <w:lang w:val="en-US"/>
+        </w:rPr>
+      </w:pPr>
+      <w:r>
+        <w:rPr/>
+      </w:r>
+    </w:p>
+    <w:p>
+      <w:pPr>
+        <w:pStyle w:val="BodyText"/>
+        <w:rPr>
+          <w:lang w:val="en-US"/>
+        </w:rPr>
+      </w:pPr>
+      <w:r>
+        <w:rPr>
+          <w:lang w:val="en-US"/>
+        </w:rPr>
+        <w:t>16.4.2024</w:t>
+      </w:r>
+    </w:p>
+    <w:p>
+      <w:pPr>
+        <w:pStyle w:val="BodyText"/>
+        <w:rPr>
+          <w:lang w:val="en-US"/>
+        </w:rPr>
+      </w:pPr>
+      <w:r>
+        <w:rPr/>
+      </w:r>
+    </w:p>
+    <w:p>
+      <w:pPr>
+        <w:pStyle w:val="BodyText"/>
+        <w:rPr>
+          <w:lang w:val="en-US"/>
+        </w:rPr>
+      </w:pPr>
+      <w:r>
+        <w:rPr>
+          <w:lang w:val="en-US"/>
+        </w:rPr>
+        <w:t>The day before deadline, and lots to do still. Luckily, it was all just debugging and making sure the responsiveness actually works as intended. After fixing a few things here and there, it seems to be working as it should.</w:t>
+      </w:r>
+    </w:p>
+    <w:p>
+      <w:pPr>
+        <w:pStyle w:val="BodyText"/>
+        <w:rPr>
+          <w:lang w:val="en-US"/>
+        </w:rPr>
+      </w:pPr>
+      <w:r>
+        <w:rPr/>
+      </w:r>
+    </w:p>
+    <w:p>
+      <w:pPr>
+        <w:pStyle w:val="BodyText"/>
+        <w:rPr>
+          <w:lang w:val="en-US"/>
+        </w:rPr>
+      </w:pPr>
+      <w:r>
+        <w:rPr>
+          <w:lang w:val="en-US"/>
+        </w:rPr>
+        <w:t>Deployment to Github Pages was not as painless as I would have hoped. The images kept causing issues. It took me a few hours to get it all figured out and the page running the way I wanted. Now all that is left is to record my video for proof, share it, writing the readme, reporting my submission, and notifying the teachers via email.</w:t>
+      </w:r>
+    </w:p>
+    <w:p>
+      <w:pPr>
+        <w:pStyle w:val="BodyText"/>
+        <w:rPr>
+          <w:lang w:val="en-US"/>
+        </w:rPr>
+      </w:pPr>
+      <w:r>
+        <w:rPr/>
+      </w:r>
+    </w:p>
+    <w:p>
+      <w:pPr>
+        <w:pStyle w:val="BodyText"/>
+        <w:rPr>
+          <w:lang w:val="en-US"/>
+        </w:rPr>
+      </w:pPr>
+      <w:r>
+        <w:rPr>
+          <w:lang w:val="en-US"/>
+        </w:rPr>
+        <w:t xml:space="preserve">Thank you for the course!  </w:t>
+      </w:r>
+    </w:p>
+    <w:p>
+      <w:pPr>
+        <w:pStyle w:val="BodyText"/>
+        <w:rPr>
+          <w:lang w:val="en-US"/>
+        </w:rPr>
+      </w:pPr>
+      <w:r>
+        <w:rPr/>
+      </w:r>
+    </w:p>
+    <w:p>
+      <w:pPr>
+        <w:pStyle w:val="BodyText"/>
+        <w:rPr>
+          <w:lang w:val="en-US"/>
+        </w:rPr>
+      </w:pPr>
+      <w:r>
+        <w:rPr/>
+      </w:r>
+    </w:p>
+    <w:p>
+      <w:pPr>
+        <w:pStyle w:val="BodyText"/>
+        <w:rPr>
+          <w:lang w:val="en-US"/>
+        </w:rPr>
+      </w:pPr>
+      <w:r>
+        <w:rPr/>
+      </w:r>
+    </w:p>
+    <w:p>
+      <w:pPr>
+        <w:pStyle w:val="BodyText"/>
+        <w:rPr>
+          <w:lang w:val="en-US"/>
+        </w:rPr>
+      </w:pPr>
+      <w:r>
+        <w:rPr>
+          <w:lang w:val="en-US"/>
+        </w:rPr>
+        <w:t xml:space="preserve"> </w:t>
       </w:r>
     </w:p>
     <w:p>

</xml_diff>